<commit_message>
Update Project Class and Data Definitions.docx
</commit_message>
<xml_diff>
--- a/Project Class and Data Definitions.docx
+++ b/Project Class and Data Definitions.docx
@@ -1,6 +1,6 @@
 
 <file path=word/document.xml><?xml version="1.0" encoding="utf-8"?>
-<w:document xmlns:wpc="http://schemas.microsoft.com/office/word/2010/wordprocessingCanvas" xmlns:cx="http://schemas.microsoft.com/office/drawing/2014/chartex" xmlns:cx1="http://schemas.microsoft.com/office/drawing/2015/9/8/chartex" xmlns:cx2="http://schemas.microsoft.com/office/drawing/2015/10/21/chartex" xmlns:cx3="http://schemas.microsoft.com/office/drawing/2016/5/9/chartex" xmlns:cx4="http://schemas.microsoft.com/office/drawing/2016/5/10/chartex" xmlns:cx5="http://schemas.microsoft.com/office/drawing/2016/5/11/chartex" xmlns:cx6="http://schemas.microsoft.com/office/drawing/2016/5/12/chartex" xmlns:cx7="http://schemas.microsoft.com/office/drawing/2016/5/13/chartex" xmlns:cx8="http://schemas.microsoft.com/office/drawing/2016/5/14/chartex" xmlns:mc="http://schemas.openxmlformats.org/markup-compatibility/2006" xmlns:aink="http://schemas.microsoft.com/office/drawing/2016/ink" xmlns:am3d="http://schemas.microsoft.com/office/drawing/2017/model3d" xmlns:o="urn:schemas-microsoft-com:office:office" xmlns:r="http://schemas.openxmlformats.org/officeDocument/2006/relationships" xmlns:m="http://schemas.openxmlformats.org/officeDocument/2006/math" xmlns:v="urn:schemas-microsoft-com:vml" xmlns:wp14="http://schemas.microsoft.com/office/word/2010/wordprocessingDrawing" xmlns:wp="http://schemas.openxmlformats.org/drawingml/2006/wordprocessingDrawing" xmlns:w10="urn:schemas-microsoft-com:office:word" xmlns:w="http://schemas.openxmlformats.org/wordprocessingml/2006/main" xmlns:w14="http://schemas.microsoft.com/office/word/2010/wordml" xmlns:w15="http://schemas.microsoft.com/office/word/2012/wordml" xmlns:w16cex="http://schemas.microsoft.com/office/word/2018/wordml/cex" xmlns:w16cid="http://schemas.microsoft.com/office/word/2016/wordml/cid" xmlns:w16="http://schemas.microsoft.com/office/word/2018/wordml" xmlns:w16se="http://schemas.microsoft.com/office/word/2015/wordml/symex" xmlns:wpg="http://schemas.microsoft.com/office/word/2010/wordprocessingGroup" xmlns:wpi="http://schemas.microsoft.com/office/word/2010/wordprocessingInk" xmlns:wne="http://schemas.microsoft.com/office/word/2006/wordml" xmlns:wps="http://schemas.microsoft.com/office/word/2010/wordprocessingShape" mc:Ignorable="w14 w15 w16se w16cid w16 w16cex wp14">
+<w:document xmlns:wpc="http://schemas.microsoft.com/office/word/2010/wordprocessingCanvas" xmlns:cx="http://schemas.microsoft.com/office/drawing/2014/chartex" xmlns:cx1="http://schemas.microsoft.com/office/drawing/2015/9/8/chartex" xmlns:cx2="http://schemas.microsoft.com/office/drawing/2015/10/21/chartex" xmlns:cx3="http://schemas.microsoft.com/office/drawing/2016/5/9/chartex" xmlns:cx4="http://schemas.microsoft.com/office/drawing/2016/5/10/chartex" xmlns:cx5="http://schemas.microsoft.com/office/drawing/2016/5/11/chartex" xmlns:cx6="http://schemas.microsoft.com/office/drawing/2016/5/12/chartex" xmlns:cx7="http://schemas.microsoft.com/office/drawing/2016/5/13/chartex" xmlns:cx8="http://schemas.microsoft.com/office/drawing/2016/5/14/chartex" xmlns:mc="http://schemas.openxmlformats.org/markup-compatibility/2006" xmlns:aink="http://schemas.microsoft.com/office/drawing/2016/ink" xmlns:am3d="http://schemas.microsoft.com/office/drawing/2017/model3d" xmlns:o="urn:schemas-microsoft-com:office:office" xmlns:r="http://schemas.openxmlformats.org/officeDocument/2006/relationships" xmlns:m="http://schemas.openxmlformats.org/officeDocument/2006/math" xmlns:v="urn:schemas-microsoft-com:vml" xmlns:wp14="http://schemas.microsoft.com/office/word/2010/wordprocessingDrawing" xmlns:wp="http://schemas.openxmlformats.org/drawingml/2006/wordprocessingDrawing" xmlns:w10="urn:schemas-microsoft-com:office:word" xmlns:w="http://schemas.openxmlformats.org/wordprocessingml/2006/main" xmlns:w14="http://schemas.microsoft.com/office/word/2010/wordml" xmlns:w15="http://schemas.microsoft.com/office/word/2012/wordml" xmlns:w16cex="http://schemas.microsoft.com/office/word/2018/wordml/cex" xmlns:w16cid="http://schemas.microsoft.com/office/word/2016/wordml/cid" xmlns:w16="http://schemas.microsoft.com/office/word/2018/wordml" xmlns:w16sdtdh="http://schemas.microsoft.com/office/word/2020/wordml/sdtdatahash" xmlns:w16se="http://schemas.microsoft.com/office/word/2015/wordml/symex" xmlns:wpg="http://schemas.microsoft.com/office/word/2010/wordprocessingGroup" xmlns:wpi="http://schemas.microsoft.com/office/word/2010/wordprocessingInk" xmlns:wne="http://schemas.microsoft.com/office/word/2006/wordml" xmlns:wps="http://schemas.microsoft.com/office/word/2010/wordprocessingShape" mc:Ignorable="w14 w15 w16se w16cid w16 w16cex w16sdtdh wp14">
   <w:body>
     <w:p>
       <w:pPr>
@@ -1445,6 +1445,36 @@
               <w:t>) : String</w:t>
             </w:r>
           </w:p>
+          <w:p>
+            <w:pPr>
+              <w:spacing w:after="0" w:line="240" w:lineRule="auto"/>
+              <w:rPr>
+                <w:rFonts w:ascii="Times New Roman" w:hAnsi="Times New Roman" w:cs="Times New Roman"/>
+              </w:rPr>
+            </w:pPr>
+            <w:proofErr w:type="spellStart"/>
+            <w:proofErr w:type="gramStart"/>
+            <w:r>
+              <w:rPr>
+                <w:rFonts w:ascii="Times New Roman" w:hAnsi="Times New Roman" w:cs="Times New Roman"/>
+              </w:rPr>
+              <w:t>stringify</w:t>
+            </w:r>
+            <w:proofErr w:type="spellEnd"/>
+            <w:r>
+              <w:rPr>
+                <w:rFonts w:ascii="Times New Roman" w:hAnsi="Times New Roman" w:cs="Times New Roman"/>
+              </w:rPr>
+              <w:t>(</w:t>
+            </w:r>
+            <w:proofErr w:type="gramEnd"/>
+            <w:r>
+              <w:rPr>
+                <w:rFonts w:ascii="Times New Roman" w:hAnsi="Times New Roman" w:cs="Times New Roman"/>
+              </w:rPr>
+              <w:t>) : String</w:t>
+            </w:r>
+          </w:p>
         </w:tc>
       </w:tr>
     </w:tbl>
@@ -1938,6 +1968,42 @@
               <w:rPr>
                 <w:rFonts w:ascii="Times New Roman" w:hAnsi="Times New Roman" w:cs="Times New Roman"/>
               </w:rPr>
+              <w:t>execute</w:t>
+            </w:r>
+            <w:r>
+              <w:rPr>
+                <w:rFonts w:ascii="Times New Roman" w:hAnsi="Times New Roman" w:cs="Times New Roman"/>
+              </w:rPr>
+              <w:t>(</w:t>
+            </w:r>
+            <w:proofErr w:type="spellStart"/>
+            <w:proofErr w:type="gramEnd"/>
+            <w:r>
+              <w:rPr>
+                <w:rFonts w:ascii="Times New Roman" w:hAnsi="Times New Roman" w:cs="Times New Roman"/>
+              </w:rPr>
+              <w:t>args</w:t>
+            </w:r>
+            <w:proofErr w:type="spellEnd"/>
+            <w:r>
+              <w:rPr>
+                <w:rFonts w:ascii="Times New Roman" w:hAnsi="Times New Roman" w:cs="Times New Roman"/>
+              </w:rPr>
+              <w:t xml:space="preserve"> : String[]) : void</w:t>
+            </w:r>
+          </w:p>
+          <w:p>
+            <w:pPr>
+              <w:spacing w:after="0" w:line="240" w:lineRule="auto"/>
+              <w:rPr>
+                <w:rFonts w:ascii="Times New Roman" w:hAnsi="Times New Roman" w:cs="Times New Roman"/>
+              </w:rPr>
+            </w:pPr>
+            <w:proofErr w:type="gramStart"/>
+            <w:r>
+              <w:rPr>
+                <w:rFonts w:ascii="Times New Roman" w:hAnsi="Times New Roman" w:cs="Times New Roman"/>
+              </w:rPr>
               <w:t>initialize(</w:t>
             </w:r>
             <w:proofErr w:type="gramEnd"/>
@@ -2287,6 +2353,110 @@
         </w:tc>
       </w:tr>
     </w:tbl>
+    <w:p>
+      <w:pPr>
+        <w:spacing w:after="0" w:line="240" w:lineRule="auto"/>
+        <w:rPr>
+          <w:rFonts w:ascii="Times New Roman" w:hAnsi="Times New Roman" w:cs="Times New Roman"/>
+        </w:rPr>
+      </w:pPr>
+    </w:p>
+    <w:p>
+      <w:pPr>
+        <w:spacing w:after="0" w:line="240" w:lineRule="auto"/>
+        <w:rPr>
+          <w:rFonts w:ascii="Times New Roman" w:hAnsi="Times New Roman" w:cs="Times New Roman"/>
+        </w:rPr>
+      </w:pPr>
+    </w:p>
+    <w:p>
+      <w:pPr>
+        <w:spacing w:after="0" w:line="240" w:lineRule="auto"/>
+        <w:rPr>
+          <w:rFonts w:ascii="Times New Roman" w:hAnsi="Times New Roman" w:cs="Times New Roman"/>
+        </w:rPr>
+      </w:pPr>
+    </w:p>
+    <w:p>
+      <w:pPr>
+        <w:spacing w:after="0" w:line="240" w:lineRule="auto"/>
+        <w:rPr>
+          <w:rFonts w:ascii="Times New Roman" w:hAnsi="Times New Roman" w:cs="Times New Roman"/>
+        </w:rPr>
+      </w:pPr>
+    </w:p>
+    <w:p>
+      <w:pPr>
+        <w:spacing w:after="0" w:line="240" w:lineRule="auto"/>
+        <w:rPr>
+          <w:rFonts w:ascii="Times New Roman" w:hAnsi="Times New Roman" w:cs="Times New Roman"/>
+        </w:rPr>
+      </w:pPr>
+    </w:p>
+    <w:p>
+      <w:pPr>
+        <w:spacing w:after="0" w:line="240" w:lineRule="auto"/>
+        <w:rPr>
+          <w:rFonts w:ascii="Times New Roman" w:hAnsi="Times New Roman" w:cs="Times New Roman"/>
+        </w:rPr>
+      </w:pPr>
+    </w:p>
+    <w:p>
+      <w:pPr>
+        <w:spacing w:after="0" w:line="240" w:lineRule="auto"/>
+        <w:rPr>
+          <w:rFonts w:ascii="Times New Roman" w:hAnsi="Times New Roman" w:cs="Times New Roman"/>
+        </w:rPr>
+      </w:pPr>
+    </w:p>
+    <w:p>
+      <w:pPr>
+        <w:spacing w:after="0" w:line="240" w:lineRule="auto"/>
+        <w:rPr>
+          <w:rFonts w:ascii="Times New Roman" w:hAnsi="Times New Roman" w:cs="Times New Roman"/>
+        </w:rPr>
+      </w:pPr>
+    </w:p>
+    <w:p>
+      <w:pPr>
+        <w:spacing w:after="0" w:line="240" w:lineRule="auto"/>
+        <w:rPr>
+          <w:rFonts w:ascii="Times New Roman" w:hAnsi="Times New Roman" w:cs="Times New Roman"/>
+        </w:rPr>
+      </w:pPr>
+    </w:p>
+    <w:p>
+      <w:pPr>
+        <w:spacing w:after="0" w:line="240" w:lineRule="auto"/>
+        <w:rPr>
+          <w:rFonts w:ascii="Times New Roman" w:hAnsi="Times New Roman" w:cs="Times New Roman"/>
+        </w:rPr>
+      </w:pPr>
+    </w:p>
+    <w:p>
+      <w:pPr>
+        <w:spacing w:after="0" w:line="240" w:lineRule="auto"/>
+        <w:rPr>
+          <w:rFonts w:ascii="Times New Roman" w:hAnsi="Times New Roman" w:cs="Times New Roman"/>
+        </w:rPr>
+      </w:pPr>
+    </w:p>
+    <w:p>
+      <w:pPr>
+        <w:spacing w:after="0" w:line="240" w:lineRule="auto"/>
+        <w:rPr>
+          <w:rFonts w:ascii="Times New Roman" w:hAnsi="Times New Roman" w:cs="Times New Roman"/>
+        </w:rPr>
+      </w:pPr>
+    </w:p>
+    <w:p>
+      <w:pPr>
+        <w:spacing w:after="0" w:line="240" w:lineRule="auto"/>
+        <w:rPr>
+          <w:rFonts w:ascii="Times New Roman" w:hAnsi="Times New Roman" w:cs="Times New Roman"/>
+        </w:rPr>
+      </w:pPr>
+    </w:p>
     <w:p>
       <w:pPr>
         <w:spacing w:after="0" w:line="240" w:lineRule="auto"/>
@@ -2729,25 +2899,39 @@
               <w:t>amount : float) : void</w:t>
             </w:r>
           </w:p>
+          <w:p>
+            <w:pPr>
+              <w:spacing w:after="0" w:line="240" w:lineRule="auto"/>
+              <w:rPr>
+                <w:rFonts w:ascii="Times New Roman" w:hAnsi="Times New Roman" w:cs="Times New Roman"/>
+              </w:rPr>
+            </w:pPr>
+            <w:proofErr w:type="spellStart"/>
+            <w:proofErr w:type="gramStart"/>
+            <w:r>
+              <w:rPr>
+                <w:rFonts w:ascii="Times New Roman" w:hAnsi="Times New Roman" w:cs="Times New Roman"/>
+              </w:rPr>
+              <w:t>showAll</w:t>
+            </w:r>
+            <w:proofErr w:type="spellEnd"/>
+            <w:r>
+              <w:rPr>
+                <w:rFonts w:ascii="Times New Roman" w:hAnsi="Times New Roman" w:cs="Times New Roman"/>
+              </w:rPr>
+              <w:t>(</w:t>
+            </w:r>
+            <w:proofErr w:type="gramEnd"/>
+            <w:r>
+              <w:rPr>
+                <w:rFonts w:ascii="Times New Roman" w:hAnsi="Times New Roman" w:cs="Times New Roman"/>
+              </w:rPr>
+              <w:t>) : void</w:t>
+            </w:r>
+          </w:p>
         </w:tc>
       </w:tr>
     </w:tbl>
-    <w:p>
-      <w:pPr>
-        <w:spacing w:after="0" w:line="240" w:lineRule="auto"/>
-        <w:rPr>
-          <w:rFonts w:ascii="Times New Roman" w:hAnsi="Times New Roman" w:cs="Times New Roman"/>
-        </w:rPr>
-      </w:pPr>
-    </w:p>
-    <w:p>
-      <w:pPr>
-        <w:spacing w:after="0" w:line="240" w:lineRule="auto"/>
-        <w:rPr>
-          <w:rFonts w:ascii="Times New Roman" w:hAnsi="Times New Roman" w:cs="Times New Roman"/>
-        </w:rPr>
-      </w:pPr>
-    </w:p>
     <w:p>
       <w:pPr>
         <w:spacing w:after="0" w:line="240" w:lineRule="auto"/>
@@ -3216,14 +3400,6 @@
               <w:t>) : long</w:t>
             </w:r>
           </w:p>
-          <w:p>
-            <w:pPr>
-              <w:spacing w:after="0" w:line="240" w:lineRule="auto"/>
-              <w:rPr>
-                <w:rFonts w:ascii="Times New Roman" w:hAnsi="Times New Roman" w:cs="Times New Roman"/>
-              </w:rPr>
-            </w:pPr>
-          </w:p>
         </w:tc>
       </w:tr>
     </w:tbl>
@@ -3725,6 +3901,36 @@
               <w:t>) : String</w:t>
             </w:r>
           </w:p>
+          <w:p>
+            <w:pPr>
+              <w:spacing w:after="0" w:line="240" w:lineRule="auto"/>
+              <w:rPr>
+                <w:rFonts w:ascii="Times New Roman" w:hAnsi="Times New Roman" w:cs="Times New Roman"/>
+              </w:rPr>
+            </w:pPr>
+            <w:proofErr w:type="spellStart"/>
+            <w:proofErr w:type="gramStart"/>
+            <w:r>
+              <w:rPr>
+                <w:rFonts w:ascii="Times New Roman" w:hAnsi="Times New Roman" w:cs="Times New Roman"/>
+              </w:rPr>
+              <w:t>stringify</w:t>
+            </w:r>
+            <w:proofErr w:type="spellEnd"/>
+            <w:r>
+              <w:rPr>
+                <w:rFonts w:ascii="Times New Roman" w:hAnsi="Times New Roman" w:cs="Times New Roman"/>
+              </w:rPr>
+              <w:t>(</w:t>
+            </w:r>
+            <w:proofErr w:type="gramEnd"/>
+            <w:r>
+              <w:rPr>
+                <w:rFonts w:ascii="Times New Roman" w:hAnsi="Times New Roman" w:cs="Times New Roman"/>
+              </w:rPr>
+              <w:t>) : String</w:t>
+            </w:r>
+          </w:p>
         </w:tc>
       </w:tr>
     </w:tbl>
@@ -4207,6 +4413,36 @@
               <w:rPr>
                 <w:rFonts w:ascii="Times New Roman" w:hAnsi="Times New Roman" w:cs="Times New Roman"/>
               </w:rPr>
+              <w:t>execute(</w:t>
+            </w:r>
+            <w:proofErr w:type="spellStart"/>
+            <w:proofErr w:type="gramEnd"/>
+            <w:r>
+              <w:rPr>
+                <w:rFonts w:ascii="Times New Roman" w:hAnsi="Times New Roman" w:cs="Times New Roman"/>
+              </w:rPr>
+              <w:t>args</w:t>
+            </w:r>
+            <w:proofErr w:type="spellEnd"/>
+            <w:r>
+              <w:rPr>
+                <w:rFonts w:ascii="Times New Roman" w:hAnsi="Times New Roman" w:cs="Times New Roman"/>
+              </w:rPr>
+              <w:t xml:space="preserve"> : String[]) : void</w:t>
+            </w:r>
+          </w:p>
+          <w:p>
+            <w:pPr>
+              <w:spacing w:after="0" w:line="240" w:lineRule="auto"/>
+              <w:rPr>
+                <w:rFonts w:ascii="Times New Roman" w:hAnsi="Times New Roman" w:cs="Times New Roman"/>
+              </w:rPr>
+            </w:pPr>
+            <w:proofErr w:type="gramStart"/>
+            <w:r>
+              <w:rPr>
+                <w:rFonts w:ascii="Times New Roman" w:hAnsi="Times New Roman" w:cs="Times New Roman"/>
+              </w:rPr>
               <w:t>initialize(</w:t>
             </w:r>
             <w:proofErr w:type="gramEnd"/>
@@ -4538,18 +4774,112 @@
               </w:rPr>
               <w:t xml:space="preserve">, id : int) : </w:t>
             </w:r>
-            <w:proofErr w:type="spellStart"/>
-            <w:r>
-              <w:rPr>
-                <w:rFonts w:ascii="Times New Roman" w:hAnsi="Times New Roman" w:cs="Times New Roman"/>
-              </w:rPr>
-              <w:t>boolean</w:t>
-            </w:r>
-            <w:proofErr w:type="spellEnd"/>
+            <w:r>
+              <w:rPr>
+                <w:rFonts w:ascii="Times New Roman" w:hAnsi="Times New Roman" w:cs="Times New Roman"/>
+              </w:rPr>
+              <w:t>Boolean</w:t>
+            </w:r>
           </w:p>
         </w:tc>
       </w:tr>
     </w:tbl>
+    <w:p>
+      <w:pPr>
+        <w:spacing w:after="0" w:line="240" w:lineRule="auto"/>
+        <w:rPr>
+          <w:rFonts w:ascii="Times New Roman" w:hAnsi="Times New Roman" w:cs="Times New Roman"/>
+        </w:rPr>
+      </w:pPr>
+    </w:p>
+    <w:p>
+      <w:pPr>
+        <w:spacing w:after="0" w:line="240" w:lineRule="auto"/>
+        <w:rPr>
+          <w:rFonts w:ascii="Times New Roman" w:hAnsi="Times New Roman" w:cs="Times New Roman"/>
+        </w:rPr>
+      </w:pPr>
+    </w:p>
+    <w:p>
+      <w:pPr>
+        <w:spacing w:after="0" w:line="240" w:lineRule="auto"/>
+        <w:rPr>
+          <w:rFonts w:ascii="Times New Roman" w:hAnsi="Times New Roman" w:cs="Times New Roman"/>
+        </w:rPr>
+      </w:pPr>
+    </w:p>
+    <w:p>
+      <w:pPr>
+        <w:spacing w:after="0" w:line="240" w:lineRule="auto"/>
+        <w:rPr>
+          <w:rFonts w:ascii="Times New Roman" w:hAnsi="Times New Roman" w:cs="Times New Roman"/>
+        </w:rPr>
+      </w:pPr>
+    </w:p>
+    <w:p>
+      <w:pPr>
+        <w:spacing w:after="0" w:line="240" w:lineRule="auto"/>
+        <w:rPr>
+          <w:rFonts w:ascii="Times New Roman" w:hAnsi="Times New Roman" w:cs="Times New Roman"/>
+        </w:rPr>
+      </w:pPr>
+    </w:p>
+    <w:p>
+      <w:pPr>
+        <w:spacing w:after="0" w:line="240" w:lineRule="auto"/>
+        <w:rPr>
+          <w:rFonts w:ascii="Times New Roman" w:hAnsi="Times New Roman" w:cs="Times New Roman"/>
+        </w:rPr>
+      </w:pPr>
+    </w:p>
+    <w:p>
+      <w:pPr>
+        <w:spacing w:after="0" w:line="240" w:lineRule="auto"/>
+        <w:rPr>
+          <w:rFonts w:ascii="Times New Roman" w:hAnsi="Times New Roman" w:cs="Times New Roman"/>
+        </w:rPr>
+      </w:pPr>
+    </w:p>
+    <w:p>
+      <w:pPr>
+        <w:spacing w:after="0" w:line="240" w:lineRule="auto"/>
+        <w:rPr>
+          <w:rFonts w:ascii="Times New Roman" w:hAnsi="Times New Roman" w:cs="Times New Roman"/>
+        </w:rPr>
+      </w:pPr>
+    </w:p>
+    <w:p>
+      <w:pPr>
+        <w:spacing w:after="0" w:line="240" w:lineRule="auto"/>
+        <w:rPr>
+          <w:rFonts w:ascii="Times New Roman" w:hAnsi="Times New Roman" w:cs="Times New Roman"/>
+        </w:rPr>
+      </w:pPr>
+    </w:p>
+    <w:p>
+      <w:pPr>
+        <w:spacing w:after="0" w:line="240" w:lineRule="auto"/>
+        <w:rPr>
+          <w:rFonts w:ascii="Times New Roman" w:hAnsi="Times New Roman" w:cs="Times New Roman"/>
+        </w:rPr>
+      </w:pPr>
+    </w:p>
+    <w:p>
+      <w:pPr>
+        <w:spacing w:after="0" w:line="240" w:lineRule="auto"/>
+        <w:rPr>
+          <w:rFonts w:ascii="Times New Roman" w:hAnsi="Times New Roman" w:cs="Times New Roman"/>
+        </w:rPr>
+      </w:pPr>
+    </w:p>
+    <w:p>
+      <w:pPr>
+        <w:spacing w:after="0" w:line="240" w:lineRule="auto"/>
+        <w:rPr>
+          <w:rFonts w:ascii="Times New Roman" w:hAnsi="Times New Roman" w:cs="Times New Roman"/>
+        </w:rPr>
+      </w:pPr>
+    </w:p>
     <w:p>
       <w:pPr>
         <w:spacing w:after="0" w:line="240" w:lineRule="auto"/>
@@ -4591,6 +4921,7 @@
               <w:rPr>
                 <w:rFonts w:ascii="Times New Roman" w:hAnsi="Times New Roman" w:cs="Times New Roman"/>
               </w:rPr>
+              <w:lastRenderedPageBreak/>
               <w:t>&lt;&lt;entity&gt;&gt;</w:t>
             </w:r>
           </w:p>
@@ -5023,6 +5354,286 @@
         </w:tc>
       </w:tr>
     </w:tbl>
+    <w:p>
+      <w:pPr>
+        <w:spacing w:after="0" w:line="240" w:lineRule="auto"/>
+        <w:rPr>
+          <w:rFonts w:ascii="Times New Roman" w:hAnsi="Times New Roman" w:cs="Times New Roman"/>
+        </w:rPr>
+      </w:pPr>
+    </w:p>
+    <w:p>
+      <w:pPr>
+        <w:spacing w:after="0" w:line="240" w:lineRule="auto"/>
+        <w:rPr>
+          <w:rFonts w:ascii="Times New Roman" w:hAnsi="Times New Roman" w:cs="Times New Roman"/>
+        </w:rPr>
+      </w:pPr>
+    </w:p>
+    <w:p>
+      <w:pPr>
+        <w:spacing w:after="0" w:line="240" w:lineRule="auto"/>
+        <w:rPr>
+          <w:rFonts w:ascii="Times New Roman" w:hAnsi="Times New Roman" w:cs="Times New Roman"/>
+        </w:rPr>
+      </w:pPr>
+    </w:p>
+    <w:p>
+      <w:pPr>
+        <w:spacing w:after="0" w:line="240" w:lineRule="auto"/>
+        <w:rPr>
+          <w:rFonts w:ascii="Times New Roman" w:hAnsi="Times New Roman" w:cs="Times New Roman"/>
+        </w:rPr>
+      </w:pPr>
+    </w:p>
+    <w:p>
+      <w:pPr>
+        <w:spacing w:after="0" w:line="240" w:lineRule="auto"/>
+        <w:rPr>
+          <w:rFonts w:ascii="Times New Roman" w:hAnsi="Times New Roman" w:cs="Times New Roman"/>
+        </w:rPr>
+      </w:pPr>
+    </w:p>
+    <w:p>
+      <w:pPr>
+        <w:spacing w:after="0" w:line="240" w:lineRule="auto"/>
+        <w:rPr>
+          <w:rFonts w:ascii="Times New Roman" w:hAnsi="Times New Roman" w:cs="Times New Roman"/>
+        </w:rPr>
+      </w:pPr>
+    </w:p>
+    <w:p>
+      <w:pPr>
+        <w:spacing w:after="0" w:line="240" w:lineRule="auto"/>
+        <w:rPr>
+          <w:rFonts w:ascii="Times New Roman" w:hAnsi="Times New Roman" w:cs="Times New Roman"/>
+        </w:rPr>
+      </w:pPr>
+    </w:p>
+    <w:p>
+      <w:pPr>
+        <w:spacing w:after="0" w:line="240" w:lineRule="auto"/>
+        <w:rPr>
+          <w:rFonts w:ascii="Times New Roman" w:hAnsi="Times New Roman" w:cs="Times New Roman"/>
+        </w:rPr>
+      </w:pPr>
+    </w:p>
+    <w:p>
+      <w:pPr>
+        <w:spacing w:after="0" w:line="240" w:lineRule="auto"/>
+        <w:rPr>
+          <w:rFonts w:ascii="Times New Roman" w:hAnsi="Times New Roman" w:cs="Times New Roman"/>
+        </w:rPr>
+      </w:pPr>
+    </w:p>
+    <w:p>
+      <w:pPr>
+        <w:spacing w:after="0" w:line="240" w:lineRule="auto"/>
+        <w:rPr>
+          <w:rFonts w:ascii="Times New Roman" w:hAnsi="Times New Roman" w:cs="Times New Roman"/>
+        </w:rPr>
+      </w:pPr>
+    </w:p>
+    <w:p>
+      <w:pPr>
+        <w:spacing w:after="0" w:line="240" w:lineRule="auto"/>
+        <w:rPr>
+          <w:rFonts w:ascii="Times New Roman" w:hAnsi="Times New Roman" w:cs="Times New Roman"/>
+        </w:rPr>
+      </w:pPr>
+    </w:p>
+    <w:p>
+      <w:pPr>
+        <w:spacing w:after="0" w:line="240" w:lineRule="auto"/>
+        <w:rPr>
+          <w:rFonts w:ascii="Times New Roman" w:hAnsi="Times New Roman" w:cs="Times New Roman"/>
+        </w:rPr>
+      </w:pPr>
+    </w:p>
+    <w:p>
+      <w:pPr>
+        <w:spacing w:after="0" w:line="240" w:lineRule="auto"/>
+        <w:rPr>
+          <w:rFonts w:ascii="Times New Roman" w:hAnsi="Times New Roman" w:cs="Times New Roman"/>
+        </w:rPr>
+      </w:pPr>
+    </w:p>
+    <w:p>
+      <w:pPr>
+        <w:spacing w:after="0" w:line="240" w:lineRule="auto"/>
+        <w:rPr>
+          <w:rFonts w:ascii="Times New Roman" w:hAnsi="Times New Roman" w:cs="Times New Roman"/>
+        </w:rPr>
+      </w:pPr>
+    </w:p>
+    <w:p>
+      <w:pPr>
+        <w:spacing w:after="0" w:line="240" w:lineRule="auto"/>
+        <w:rPr>
+          <w:rFonts w:ascii="Times New Roman" w:hAnsi="Times New Roman" w:cs="Times New Roman"/>
+        </w:rPr>
+      </w:pPr>
+    </w:p>
+    <w:p>
+      <w:pPr>
+        <w:spacing w:after="0" w:line="240" w:lineRule="auto"/>
+        <w:rPr>
+          <w:rFonts w:ascii="Times New Roman" w:hAnsi="Times New Roman" w:cs="Times New Roman"/>
+        </w:rPr>
+      </w:pPr>
+    </w:p>
+    <w:p>
+      <w:pPr>
+        <w:spacing w:after="0" w:line="240" w:lineRule="auto"/>
+        <w:rPr>
+          <w:rFonts w:ascii="Times New Roman" w:hAnsi="Times New Roman" w:cs="Times New Roman"/>
+        </w:rPr>
+      </w:pPr>
+    </w:p>
+    <w:p>
+      <w:pPr>
+        <w:spacing w:after="0" w:line="240" w:lineRule="auto"/>
+        <w:rPr>
+          <w:rFonts w:ascii="Times New Roman" w:hAnsi="Times New Roman" w:cs="Times New Roman"/>
+        </w:rPr>
+      </w:pPr>
+    </w:p>
+    <w:p>
+      <w:pPr>
+        <w:spacing w:after="0" w:line="240" w:lineRule="auto"/>
+        <w:rPr>
+          <w:rFonts w:ascii="Times New Roman" w:hAnsi="Times New Roman" w:cs="Times New Roman"/>
+        </w:rPr>
+      </w:pPr>
+    </w:p>
+    <w:p>
+      <w:pPr>
+        <w:spacing w:after="0" w:line="240" w:lineRule="auto"/>
+        <w:rPr>
+          <w:rFonts w:ascii="Times New Roman" w:hAnsi="Times New Roman" w:cs="Times New Roman"/>
+        </w:rPr>
+      </w:pPr>
+    </w:p>
+    <w:p>
+      <w:pPr>
+        <w:spacing w:after="0" w:line="240" w:lineRule="auto"/>
+        <w:rPr>
+          <w:rFonts w:ascii="Times New Roman" w:hAnsi="Times New Roman" w:cs="Times New Roman"/>
+        </w:rPr>
+      </w:pPr>
+    </w:p>
+    <w:p>
+      <w:pPr>
+        <w:spacing w:after="0" w:line="240" w:lineRule="auto"/>
+        <w:rPr>
+          <w:rFonts w:ascii="Times New Roman" w:hAnsi="Times New Roman" w:cs="Times New Roman"/>
+        </w:rPr>
+      </w:pPr>
+    </w:p>
+    <w:p>
+      <w:pPr>
+        <w:spacing w:after="0" w:line="240" w:lineRule="auto"/>
+        <w:rPr>
+          <w:rFonts w:ascii="Times New Roman" w:hAnsi="Times New Roman" w:cs="Times New Roman"/>
+        </w:rPr>
+      </w:pPr>
+    </w:p>
+    <w:p>
+      <w:pPr>
+        <w:spacing w:after="0" w:line="240" w:lineRule="auto"/>
+        <w:rPr>
+          <w:rFonts w:ascii="Times New Roman" w:hAnsi="Times New Roman" w:cs="Times New Roman"/>
+        </w:rPr>
+      </w:pPr>
+    </w:p>
+    <w:p>
+      <w:pPr>
+        <w:spacing w:after="0" w:line="240" w:lineRule="auto"/>
+        <w:rPr>
+          <w:rFonts w:ascii="Times New Roman" w:hAnsi="Times New Roman" w:cs="Times New Roman"/>
+        </w:rPr>
+      </w:pPr>
+    </w:p>
+    <w:p>
+      <w:pPr>
+        <w:spacing w:after="0" w:line="240" w:lineRule="auto"/>
+        <w:rPr>
+          <w:rFonts w:ascii="Times New Roman" w:hAnsi="Times New Roman" w:cs="Times New Roman"/>
+        </w:rPr>
+      </w:pPr>
+    </w:p>
+    <w:p>
+      <w:pPr>
+        <w:spacing w:after="0" w:line="240" w:lineRule="auto"/>
+        <w:rPr>
+          <w:rFonts w:ascii="Times New Roman" w:hAnsi="Times New Roman" w:cs="Times New Roman"/>
+        </w:rPr>
+      </w:pPr>
+    </w:p>
+    <w:p>
+      <w:pPr>
+        <w:spacing w:after="0" w:line="240" w:lineRule="auto"/>
+        <w:rPr>
+          <w:rFonts w:ascii="Times New Roman" w:hAnsi="Times New Roman" w:cs="Times New Roman"/>
+        </w:rPr>
+      </w:pPr>
+    </w:p>
+    <w:p>
+      <w:pPr>
+        <w:spacing w:after="0" w:line="240" w:lineRule="auto"/>
+        <w:rPr>
+          <w:rFonts w:ascii="Times New Roman" w:hAnsi="Times New Roman" w:cs="Times New Roman"/>
+        </w:rPr>
+      </w:pPr>
+    </w:p>
+    <w:p>
+      <w:pPr>
+        <w:spacing w:after="0" w:line="240" w:lineRule="auto"/>
+        <w:rPr>
+          <w:rFonts w:ascii="Times New Roman" w:hAnsi="Times New Roman" w:cs="Times New Roman"/>
+        </w:rPr>
+      </w:pPr>
+    </w:p>
+    <w:p>
+      <w:pPr>
+        <w:spacing w:after="0" w:line="240" w:lineRule="auto"/>
+        <w:rPr>
+          <w:rFonts w:ascii="Times New Roman" w:hAnsi="Times New Roman" w:cs="Times New Roman"/>
+        </w:rPr>
+      </w:pPr>
+    </w:p>
+    <w:p>
+      <w:pPr>
+        <w:spacing w:after="0" w:line="240" w:lineRule="auto"/>
+        <w:rPr>
+          <w:rFonts w:ascii="Times New Roman" w:hAnsi="Times New Roman" w:cs="Times New Roman"/>
+        </w:rPr>
+      </w:pPr>
+    </w:p>
+    <w:p>
+      <w:pPr>
+        <w:spacing w:after="0" w:line="240" w:lineRule="auto"/>
+        <w:rPr>
+          <w:rFonts w:ascii="Times New Roman" w:hAnsi="Times New Roman" w:cs="Times New Roman"/>
+        </w:rPr>
+      </w:pPr>
+    </w:p>
+    <w:p>
+      <w:pPr>
+        <w:spacing w:after="0" w:line="240" w:lineRule="auto"/>
+        <w:rPr>
+          <w:rFonts w:ascii="Times New Roman" w:hAnsi="Times New Roman" w:cs="Times New Roman"/>
+        </w:rPr>
+      </w:pPr>
+    </w:p>
+    <w:p>
+      <w:pPr>
+        <w:spacing w:after="0" w:line="240" w:lineRule="auto"/>
+        <w:rPr>
+          <w:rFonts w:ascii="Times New Roman" w:hAnsi="Times New Roman" w:cs="Times New Roman"/>
+        </w:rPr>
+      </w:pPr>
+    </w:p>
     <w:p>
       <w:pPr>
         <w:spacing w:after="0" w:line="240" w:lineRule="auto"/>
@@ -5058,6 +5669,7 @@
               <w:rPr>
                 <w:rFonts w:ascii="Times New Roman" w:hAnsi="Times New Roman" w:cs="Times New Roman"/>
               </w:rPr>
+              <w:lastRenderedPageBreak/>
               <w:t>&lt;&lt;entity&gt;&gt;</w:t>
             </w:r>
           </w:p>
@@ -5644,6 +6256,28 @@
               <w:rPr>
                 <w:rFonts w:ascii="Times New Roman" w:hAnsi="Times New Roman" w:cs="Times New Roman"/>
               </w:rPr>
+              <w:t>id : int)</w:t>
+            </w:r>
+          </w:p>
+          <w:p>
+            <w:pPr>
+              <w:spacing w:after="0" w:line="240" w:lineRule="auto"/>
+              <w:rPr>
+                <w:rFonts w:ascii="Times New Roman" w:hAnsi="Times New Roman" w:cs="Times New Roman"/>
+              </w:rPr>
+            </w:pPr>
+            <w:proofErr w:type="gramStart"/>
+            <w:r>
+              <w:rPr>
+                <w:rFonts w:ascii="Times New Roman" w:hAnsi="Times New Roman" w:cs="Times New Roman"/>
+              </w:rPr>
+              <w:t>constructor(</w:t>
+            </w:r>
+            <w:proofErr w:type="gramEnd"/>
+            <w:r>
+              <w:rPr>
+                <w:rFonts w:ascii="Times New Roman" w:hAnsi="Times New Roman" w:cs="Times New Roman"/>
+              </w:rPr>
               <w:t>)</w:t>
             </w:r>
           </w:p>
@@ -6186,14 +6820,42 @@
               </w:rPr>
               <w:t xml:space="preserve">) : </w:t>
             </w:r>
-            <w:proofErr w:type="spellStart"/>
-            <w:r>
-              <w:rPr>
-                <w:rFonts w:ascii="Times New Roman" w:hAnsi="Times New Roman" w:cs="Times New Roman"/>
-              </w:rPr>
-              <w:t>boolean</w:t>
-            </w:r>
-            <w:proofErr w:type="spellEnd"/>
+            <w:r>
+              <w:rPr>
+                <w:rFonts w:ascii="Times New Roman" w:hAnsi="Times New Roman" w:cs="Times New Roman"/>
+              </w:rPr>
+              <w:t>Boolean</w:t>
+            </w:r>
+          </w:p>
+          <w:p>
+            <w:pPr>
+              <w:spacing w:after="0" w:line="240" w:lineRule="auto"/>
+              <w:rPr>
+                <w:rFonts w:ascii="Times New Roman" w:hAnsi="Times New Roman" w:cs="Times New Roman"/>
+              </w:rPr>
+            </w:pPr>
+            <w:proofErr w:type="spellStart"/>
+            <w:proofErr w:type="gramStart"/>
+            <w:r>
+              <w:rPr>
+                <w:rFonts w:ascii="Times New Roman" w:hAnsi="Times New Roman" w:cs="Times New Roman"/>
+              </w:rPr>
+              <w:t>showAll</w:t>
+            </w:r>
+            <w:proofErr w:type="spellEnd"/>
+            <w:r>
+              <w:rPr>
+                <w:rFonts w:ascii="Times New Roman" w:hAnsi="Times New Roman" w:cs="Times New Roman"/>
+              </w:rPr>
+              <w:t>(</w:t>
+            </w:r>
+            <w:proofErr w:type="gramEnd"/>
+            <w:r>
+              <w:rPr>
+                <w:rFonts w:ascii="Times New Roman" w:hAnsi="Times New Roman" w:cs="Times New Roman"/>
+              </w:rPr>
+              <w:t>) : void</w:t>
+            </w:r>
           </w:p>
           <w:p>
             <w:pPr>
@@ -6236,6 +6898,14 @@
         </w:tc>
       </w:tr>
     </w:tbl>
+    <w:p>
+      <w:pPr>
+        <w:spacing w:after="0" w:line="240" w:lineRule="auto"/>
+        <w:rPr>
+          <w:rFonts w:ascii="Times New Roman" w:hAnsi="Times New Roman" w:cs="Times New Roman"/>
+        </w:rPr>
+      </w:pPr>
+    </w:p>
     <w:p>
       <w:pPr>
         <w:spacing w:after="0" w:line="240" w:lineRule="auto"/>
@@ -6359,7 +7029,6 @@
               <w:rPr>
                 <w:rFonts w:ascii="Times New Roman" w:hAnsi="Times New Roman" w:cs="Times New Roman"/>
               </w:rPr>
-              <w:lastRenderedPageBreak/>
               <w:t>&lt;&lt;entity&gt;&gt;</w:t>
             </w:r>
           </w:p>
@@ -6930,6 +7599,28 @@
               <w:rPr>
                 <w:rFonts w:ascii="Times New Roman" w:hAnsi="Times New Roman" w:cs="Times New Roman"/>
               </w:rPr>
+              <w:t>id : int)</w:t>
+            </w:r>
+          </w:p>
+          <w:p>
+            <w:pPr>
+              <w:spacing w:after="0" w:line="240" w:lineRule="auto"/>
+              <w:rPr>
+                <w:rFonts w:ascii="Times New Roman" w:hAnsi="Times New Roman" w:cs="Times New Roman"/>
+              </w:rPr>
+            </w:pPr>
+            <w:proofErr w:type="gramStart"/>
+            <w:r>
+              <w:rPr>
+                <w:rFonts w:ascii="Times New Roman" w:hAnsi="Times New Roman" w:cs="Times New Roman"/>
+              </w:rPr>
+              <w:t>constructor(</w:t>
+            </w:r>
+            <w:proofErr w:type="gramEnd"/>
+            <w:r>
+              <w:rPr>
+                <w:rFonts w:ascii="Times New Roman" w:hAnsi="Times New Roman" w:cs="Times New Roman"/>
+              </w:rPr>
               <w:t>record : byte[])</w:t>
             </w:r>
           </w:p>
@@ -7406,14 +8097,42 @@
               </w:rPr>
               <w:t xml:space="preserve">) : </w:t>
             </w:r>
-            <w:proofErr w:type="spellStart"/>
-            <w:r>
-              <w:rPr>
-                <w:rFonts w:ascii="Times New Roman" w:hAnsi="Times New Roman" w:cs="Times New Roman"/>
-              </w:rPr>
-              <w:t>boolean</w:t>
-            </w:r>
-            <w:proofErr w:type="spellEnd"/>
+            <w:r>
+              <w:rPr>
+                <w:rFonts w:ascii="Times New Roman" w:hAnsi="Times New Roman" w:cs="Times New Roman"/>
+              </w:rPr>
+              <w:t>Boolean</w:t>
+            </w:r>
+          </w:p>
+          <w:p>
+            <w:pPr>
+              <w:spacing w:after="0" w:line="240" w:lineRule="auto"/>
+              <w:rPr>
+                <w:rFonts w:ascii="Times New Roman" w:hAnsi="Times New Roman" w:cs="Times New Roman"/>
+              </w:rPr>
+            </w:pPr>
+            <w:proofErr w:type="spellStart"/>
+            <w:proofErr w:type="gramStart"/>
+            <w:r>
+              <w:rPr>
+                <w:rFonts w:ascii="Times New Roman" w:hAnsi="Times New Roman" w:cs="Times New Roman"/>
+              </w:rPr>
+              <w:t>showAll</w:t>
+            </w:r>
+            <w:proofErr w:type="spellEnd"/>
+            <w:r>
+              <w:rPr>
+                <w:rFonts w:ascii="Times New Roman" w:hAnsi="Times New Roman" w:cs="Times New Roman"/>
+              </w:rPr>
+              <w:t>(</w:t>
+            </w:r>
+            <w:proofErr w:type="gramEnd"/>
+            <w:r>
+              <w:rPr>
+                <w:rFonts w:ascii="Times New Roman" w:hAnsi="Times New Roman" w:cs="Times New Roman"/>
+              </w:rPr>
+              <w:t>) : void</w:t>
+            </w:r>
           </w:p>
           <w:p>
             <w:pPr>
@@ -7538,22 +8257,6 @@
         </w:tc>
       </w:tr>
     </w:tbl>
-    <w:p>
-      <w:pPr>
-        <w:spacing w:after="0" w:line="240" w:lineRule="auto"/>
-        <w:rPr>
-          <w:rFonts w:ascii="Times New Roman" w:hAnsi="Times New Roman" w:cs="Times New Roman"/>
-        </w:rPr>
-      </w:pPr>
-    </w:p>
-    <w:p>
-      <w:pPr>
-        <w:spacing w:after="0" w:line="240" w:lineRule="auto"/>
-        <w:rPr>
-          <w:rFonts w:ascii="Times New Roman" w:hAnsi="Times New Roman" w:cs="Times New Roman"/>
-        </w:rPr>
-      </w:pPr>
-    </w:p>
     <w:p>
       <w:pPr>
         <w:spacing w:after="0" w:line="240" w:lineRule="auto"/>
@@ -8160,6 +8863,28 @@
               <w:rPr>
                 <w:rFonts w:ascii="Times New Roman" w:hAnsi="Times New Roman" w:cs="Times New Roman"/>
               </w:rPr>
+              <w:t>id : int)</w:t>
+            </w:r>
+          </w:p>
+          <w:p>
+            <w:pPr>
+              <w:spacing w:after="0" w:line="240" w:lineRule="auto"/>
+              <w:rPr>
+                <w:rFonts w:ascii="Times New Roman" w:hAnsi="Times New Roman" w:cs="Times New Roman"/>
+              </w:rPr>
+            </w:pPr>
+            <w:proofErr w:type="gramStart"/>
+            <w:r>
+              <w:rPr>
+                <w:rFonts w:ascii="Times New Roman" w:hAnsi="Times New Roman" w:cs="Times New Roman"/>
+              </w:rPr>
+              <w:t>constructor(</w:t>
+            </w:r>
+            <w:proofErr w:type="gramEnd"/>
+            <w:r>
+              <w:rPr>
+                <w:rFonts w:ascii="Times New Roman" w:hAnsi="Times New Roman" w:cs="Times New Roman"/>
+              </w:rPr>
               <w:t>record : byte[])</w:t>
             </w:r>
           </w:p>
@@ -8560,14 +9285,42 @@
               </w:rPr>
               <w:t xml:space="preserve">) : </w:t>
             </w:r>
-            <w:proofErr w:type="spellStart"/>
-            <w:r>
-              <w:rPr>
-                <w:rFonts w:ascii="Times New Roman" w:hAnsi="Times New Roman" w:cs="Times New Roman"/>
-              </w:rPr>
-              <w:t>boolean</w:t>
-            </w:r>
-            <w:proofErr w:type="spellEnd"/>
+            <w:r>
+              <w:rPr>
+                <w:rFonts w:ascii="Times New Roman" w:hAnsi="Times New Roman" w:cs="Times New Roman"/>
+              </w:rPr>
+              <w:t>Boolean</w:t>
+            </w:r>
+          </w:p>
+          <w:p>
+            <w:pPr>
+              <w:spacing w:after="0" w:line="240" w:lineRule="auto"/>
+              <w:rPr>
+                <w:rFonts w:ascii="Times New Roman" w:hAnsi="Times New Roman" w:cs="Times New Roman"/>
+              </w:rPr>
+            </w:pPr>
+            <w:proofErr w:type="spellStart"/>
+            <w:proofErr w:type="gramStart"/>
+            <w:r>
+              <w:rPr>
+                <w:rFonts w:ascii="Times New Roman" w:hAnsi="Times New Roman" w:cs="Times New Roman"/>
+              </w:rPr>
+              <w:t>showAll</w:t>
+            </w:r>
+            <w:proofErr w:type="spellEnd"/>
+            <w:r>
+              <w:rPr>
+                <w:rFonts w:ascii="Times New Roman" w:hAnsi="Times New Roman" w:cs="Times New Roman"/>
+              </w:rPr>
+              <w:t>(</w:t>
+            </w:r>
+            <w:proofErr w:type="gramEnd"/>
+            <w:r>
+              <w:rPr>
+                <w:rFonts w:ascii="Times New Roman" w:hAnsi="Times New Roman" w:cs="Times New Roman"/>
+              </w:rPr>
+              <w:t>) : void</w:t>
+            </w:r>
           </w:p>
           <w:p>
             <w:pPr>
@@ -8730,14 +9483,6 @@
         </w:tc>
       </w:tr>
     </w:tbl>
-    <w:p>
-      <w:pPr>
-        <w:spacing w:after="0" w:line="240" w:lineRule="auto"/>
-        <w:rPr>
-          <w:rFonts w:ascii="Times New Roman" w:hAnsi="Times New Roman" w:cs="Times New Roman"/>
-        </w:rPr>
-      </w:pPr>
-    </w:p>
     <w:p>
       <w:pPr>
         <w:spacing w:after="0" w:line="240" w:lineRule="auto"/>
@@ -9370,6 +10115,28 @@
               <w:rPr>
                 <w:rFonts w:ascii="Times New Roman" w:hAnsi="Times New Roman" w:cs="Times New Roman"/>
               </w:rPr>
+              <w:t>id : int)</w:t>
+            </w:r>
+          </w:p>
+          <w:p>
+            <w:pPr>
+              <w:spacing w:after="0" w:line="240" w:lineRule="auto"/>
+              <w:rPr>
+                <w:rFonts w:ascii="Times New Roman" w:hAnsi="Times New Roman" w:cs="Times New Roman"/>
+              </w:rPr>
+            </w:pPr>
+            <w:proofErr w:type="gramStart"/>
+            <w:r>
+              <w:rPr>
+                <w:rFonts w:ascii="Times New Roman" w:hAnsi="Times New Roman" w:cs="Times New Roman"/>
+              </w:rPr>
+              <w:t>constructor(</w:t>
+            </w:r>
+            <w:proofErr w:type="gramEnd"/>
+            <w:r>
+              <w:rPr>
+                <w:rFonts w:ascii="Times New Roman" w:hAnsi="Times New Roman" w:cs="Times New Roman"/>
+              </w:rPr>
               <w:t>record : byte[])</w:t>
             </w:r>
           </w:p>
@@ -9672,14 +10439,42 @@
               </w:rPr>
               <w:t xml:space="preserve">) : </w:t>
             </w:r>
-            <w:proofErr w:type="spellStart"/>
-            <w:r>
-              <w:rPr>
-                <w:rFonts w:ascii="Times New Roman" w:hAnsi="Times New Roman" w:cs="Times New Roman"/>
-              </w:rPr>
-              <w:t>boolean</w:t>
-            </w:r>
-            <w:proofErr w:type="spellEnd"/>
+            <w:r>
+              <w:rPr>
+                <w:rFonts w:ascii="Times New Roman" w:hAnsi="Times New Roman" w:cs="Times New Roman"/>
+              </w:rPr>
+              <w:t>Boolean</w:t>
+            </w:r>
+          </w:p>
+          <w:p>
+            <w:pPr>
+              <w:spacing w:after="0" w:line="240" w:lineRule="auto"/>
+              <w:rPr>
+                <w:rFonts w:ascii="Times New Roman" w:hAnsi="Times New Roman" w:cs="Times New Roman"/>
+              </w:rPr>
+            </w:pPr>
+            <w:proofErr w:type="spellStart"/>
+            <w:proofErr w:type="gramStart"/>
+            <w:r>
+              <w:rPr>
+                <w:rFonts w:ascii="Times New Roman" w:hAnsi="Times New Roman" w:cs="Times New Roman"/>
+              </w:rPr>
+              <w:t>showAll</w:t>
+            </w:r>
+            <w:proofErr w:type="spellEnd"/>
+            <w:r>
+              <w:rPr>
+                <w:rFonts w:ascii="Times New Roman" w:hAnsi="Times New Roman" w:cs="Times New Roman"/>
+              </w:rPr>
+              <w:t>(</w:t>
+            </w:r>
+            <w:proofErr w:type="gramEnd"/>
+            <w:r>
+              <w:rPr>
+                <w:rFonts w:ascii="Times New Roman" w:hAnsi="Times New Roman" w:cs="Times New Roman"/>
+              </w:rPr>
+              <w:t>) : void</w:t>
+            </w:r>
           </w:p>
           <w:p>
             <w:pPr>
@@ -10007,7 +10802,6 @@
               <w:rPr>
                 <w:rFonts w:ascii="Times New Roman" w:hAnsi="Times New Roman" w:cs="Times New Roman"/>
               </w:rPr>
-              <w:lastRenderedPageBreak/>
               <w:t>&lt;&lt;entity&gt;&gt;</w:t>
             </w:r>
           </w:p>
@@ -10406,6 +11200,28 @@
               <w:rPr>
                 <w:rFonts w:ascii="Times New Roman" w:hAnsi="Times New Roman" w:cs="Times New Roman"/>
               </w:rPr>
+              <w:t>id : int)</w:t>
+            </w:r>
+          </w:p>
+          <w:p>
+            <w:pPr>
+              <w:spacing w:after="0" w:line="240" w:lineRule="auto"/>
+              <w:rPr>
+                <w:rFonts w:ascii="Times New Roman" w:hAnsi="Times New Roman" w:cs="Times New Roman"/>
+              </w:rPr>
+            </w:pPr>
+            <w:proofErr w:type="gramStart"/>
+            <w:r>
+              <w:rPr>
+                <w:rFonts w:ascii="Times New Roman" w:hAnsi="Times New Roman" w:cs="Times New Roman"/>
+              </w:rPr>
+              <w:t>constructor(</w:t>
+            </w:r>
+            <w:proofErr w:type="gramEnd"/>
+            <w:r>
+              <w:rPr>
+                <w:rFonts w:ascii="Times New Roman" w:hAnsi="Times New Roman" w:cs="Times New Roman"/>
+              </w:rPr>
               <w:t>)</w:t>
             </w:r>
           </w:p>
@@ -10640,14 +11456,42 @@
               </w:rPr>
               <w:t xml:space="preserve">) : </w:t>
             </w:r>
-            <w:proofErr w:type="spellStart"/>
-            <w:r>
-              <w:rPr>
-                <w:rFonts w:ascii="Times New Roman" w:hAnsi="Times New Roman" w:cs="Times New Roman"/>
-              </w:rPr>
-              <w:t>boolean</w:t>
-            </w:r>
-            <w:proofErr w:type="spellEnd"/>
+            <w:r>
+              <w:rPr>
+                <w:rFonts w:ascii="Times New Roman" w:hAnsi="Times New Roman" w:cs="Times New Roman"/>
+              </w:rPr>
+              <w:t>Boolean</w:t>
+            </w:r>
+          </w:p>
+          <w:p>
+            <w:pPr>
+              <w:spacing w:after="0" w:line="240" w:lineRule="auto"/>
+              <w:rPr>
+                <w:rFonts w:ascii="Times New Roman" w:hAnsi="Times New Roman" w:cs="Times New Roman"/>
+              </w:rPr>
+            </w:pPr>
+            <w:proofErr w:type="spellStart"/>
+            <w:proofErr w:type="gramStart"/>
+            <w:r>
+              <w:rPr>
+                <w:rFonts w:ascii="Times New Roman" w:hAnsi="Times New Roman" w:cs="Times New Roman"/>
+              </w:rPr>
+              <w:t>showAll</w:t>
+            </w:r>
+            <w:proofErr w:type="spellEnd"/>
+            <w:r>
+              <w:rPr>
+                <w:rFonts w:ascii="Times New Roman" w:hAnsi="Times New Roman" w:cs="Times New Roman"/>
+              </w:rPr>
+              <w:t>(</w:t>
+            </w:r>
+            <w:proofErr w:type="gramEnd"/>
+            <w:r>
+              <w:rPr>
+                <w:rFonts w:ascii="Times New Roman" w:hAnsi="Times New Roman" w:cs="Times New Roman"/>
+              </w:rPr>
+              <w:t>) : void</w:t>
+            </w:r>
           </w:p>
           <w:p>
             <w:pPr>
@@ -13688,7 +14532,7 @@
 </file>
 
 <file path=word/endnotes.xml><?xml version="1.0" encoding="utf-8"?>
-<w:endnotes xmlns:wpc="http://schemas.microsoft.com/office/word/2010/wordprocessingCanvas" xmlns:cx="http://schemas.microsoft.com/office/drawing/2014/chartex" xmlns:cx1="http://schemas.microsoft.com/office/drawing/2015/9/8/chartex" xmlns:cx2="http://schemas.microsoft.com/office/drawing/2015/10/21/chartex" xmlns:cx3="http://schemas.microsoft.com/office/drawing/2016/5/9/chartex" xmlns:cx4="http://schemas.microsoft.com/office/drawing/2016/5/10/chartex" xmlns:cx5="http://schemas.microsoft.com/office/drawing/2016/5/11/chartex" xmlns:cx6="http://schemas.microsoft.com/office/drawing/2016/5/12/chartex" xmlns:cx7="http://schemas.microsoft.com/office/drawing/2016/5/13/chartex" xmlns:cx8="http://schemas.microsoft.com/office/drawing/2016/5/14/chartex" xmlns:mc="http://schemas.openxmlformats.org/markup-compatibility/2006" xmlns:aink="http://schemas.microsoft.com/office/drawing/2016/ink" xmlns:am3d="http://schemas.microsoft.com/office/drawing/2017/model3d" xmlns:o="urn:schemas-microsoft-com:office:office" xmlns:r="http://schemas.openxmlformats.org/officeDocument/2006/relationships" xmlns:m="http://schemas.openxmlformats.org/officeDocument/2006/math" xmlns:v="urn:schemas-microsoft-com:vml" xmlns:wp14="http://schemas.microsoft.com/office/word/2010/wordprocessingDrawing" xmlns:wp="http://schemas.openxmlformats.org/drawingml/2006/wordprocessingDrawing" xmlns:w10="urn:schemas-microsoft-com:office:word" xmlns:w="http://schemas.openxmlformats.org/wordprocessingml/2006/main" xmlns:w14="http://schemas.microsoft.com/office/word/2010/wordml" xmlns:w15="http://schemas.microsoft.com/office/word/2012/wordml" xmlns:w16cex="http://schemas.microsoft.com/office/word/2018/wordml/cex" xmlns:w16cid="http://schemas.microsoft.com/office/word/2016/wordml/cid" xmlns:w16="http://schemas.microsoft.com/office/word/2018/wordml" xmlns:w16se="http://schemas.microsoft.com/office/word/2015/wordml/symex" xmlns:wpg="http://schemas.microsoft.com/office/word/2010/wordprocessingGroup" xmlns:wpi="http://schemas.microsoft.com/office/word/2010/wordprocessingInk" xmlns:wne="http://schemas.microsoft.com/office/word/2006/wordml" xmlns:wps="http://schemas.microsoft.com/office/word/2010/wordprocessingShape" mc:Ignorable="w14 w15 w16se w16cid w16 w16cex wp14">
+<w:endnotes xmlns:wpc="http://schemas.microsoft.com/office/word/2010/wordprocessingCanvas" xmlns:cx="http://schemas.microsoft.com/office/drawing/2014/chartex" xmlns:cx1="http://schemas.microsoft.com/office/drawing/2015/9/8/chartex" xmlns:cx2="http://schemas.microsoft.com/office/drawing/2015/10/21/chartex" xmlns:cx3="http://schemas.microsoft.com/office/drawing/2016/5/9/chartex" xmlns:cx4="http://schemas.microsoft.com/office/drawing/2016/5/10/chartex" xmlns:cx5="http://schemas.microsoft.com/office/drawing/2016/5/11/chartex" xmlns:cx6="http://schemas.microsoft.com/office/drawing/2016/5/12/chartex" xmlns:cx7="http://schemas.microsoft.com/office/drawing/2016/5/13/chartex" xmlns:cx8="http://schemas.microsoft.com/office/drawing/2016/5/14/chartex" xmlns:mc="http://schemas.openxmlformats.org/markup-compatibility/2006" xmlns:aink="http://schemas.microsoft.com/office/drawing/2016/ink" xmlns:am3d="http://schemas.microsoft.com/office/drawing/2017/model3d" xmlns:o="urn:schemas-microsoft-com:office:office" xmlns:r="http://schemas.openxmlformats.org/officeDocument/2006/relationships" xmlns:m="http://schemas.openxmlformats.org/officeDocument/2006/math" xmlns:v="urn:schemas-microsoft-com:vml" xmlns:wp14="http://schemas.microsoft.com/office/word/2010/wordprocessingDrawing" xmlns:wp="http://schemas.openxmlformats.org/drawingml/2006/wordprocessingDrawing" xmlns:w10="urn:schemas-microsoft-com:office:word" xmlns:w="http://schemas.openxmlformats.org/wordprocessingml/2006/main" xmlns:w14="http://schemas.microsoft.com/office/word/2010/wordml" xmlns:w15="http://schemas.microsoft.com/office/word/2012/wordml" xmlns:w16cex="http://schemas.microsoft.com/office/word/2018/wordml/cex" xmlns:w16cid="http://schemas.microsoft.com/office/word/2016/wordml/cid" xmlns:w16="http://schemas.microsoft.com/office/word/2018/wordml" xmlns:w16sdtdh="http://schemas.microsoft.com/office/word/2020/wordml/sdtdatahash" xmlns:w16se="http://schemas.microsoft.com/office/word/2015/wordml/symex" xmlns:wpg="http://schemas.microsoft.com/office/word/2010/wordprocessingGroup" xmlns:wpi="http://schemas.microsoft.com/office/word/2010/wordprocessingInk" xmlns:wne="http://schemas.microsoft.com/office/word/2006/wordml" xmlns:wps="http://schemas.microsoft.com/office/word/2010/wordprocessingShape" mc:Ignorable="w14 w15 w16se w16cid w16 w16cex w16sdtdh wp14">
   <w:endnote w:type="separator" w:id="-1">
     <w:p>
       <w:pPr>
@@ -13713,7 +14557,7 @@
 </file>
 
 <file path=word/footnotes.xml><?xml version="1.0" encoding="utf-8"?>
-<w:footnotes xmlns:wpc="http://schemas.microsoft.com/office/word/2010/wordprocessingCanvas" xmlns:cx="http://schemas.microsoft.com/office/drawing/2014/chartex" xmlns:cx1="http://schemas.microsoft.com/office/drawing/2015/9/8/chartex" xmlns:cx2="http://schemas.microsoft.com/office/drawing/2015/10/21/chartex" xmlns:cx3="http://schemas.microsoft.com/office/drawing/2016/5/9/chartex" xmlns:cx4="http://schemas.microsoft.com/office/drawing/2016/5/10/chartex" xmlns:cx5="http://schemas.microsoft.com/office/drawing/2016/5/11/chartex" xmlns:cx6="http://schemas.microsoft.com/office/drawing/2016/5/12/chartex" xmlns:cx7="http://schemas.microsoft.com/office/drawing/2016/5/13/chartex" xmlns:cx8="http://schemas.microsoft.com/office/drawing/2016/5/14/chartex" xmlns:mc="http://schemas.openxmlformats.org/markup-compatibility/2006" xmlns:aink="http://schemas.microsoft.com/office/drawing/2016/ink" xmlns:am3d="http://schemas.microsoft.com/office/drawing/2017/model3d" xmlns:o="urn:schemas-microsoft-com:office:office" xmlns:r="http://schemas.openxmlformats.org/officeDocument/2006/relationships" xmlns:m="http://schemas.openxmlformats.org/officeDocument/2006/math" xmlns:v="urn:schemas-microsoft-com:vml" xmlns:wp14="http://schemas.microsoft.com/office/word/2010/wordprocessingDrawing" xmlns:wp="http://schemas.openxmlformats.org/drawingml/2006/wordprocessingDrawing" xmlns:w10="urn:schemas-microsoft-com:office:word" xmlns:w="http://schemas.openxmlformats.org/wordprocessingml/2006/main" xmlns:w14="http://schemas.microsoft.com/office/word/2010/wordml" xmlns:w15="http://schemas.microsoft.com/office/word/2012/wordml" xmlns:w16cex="http://schemas.microsoft.com/office/word/2018/wordml/cex" xmlns:w16cid="http://schemas.microsoft.com/office/word/2016/wordml/cid" xmlns:w16="http://schemas.microsoft.com/office/word/2018/wordml" xmlns:w16se="http://schemas.microsoft.com/office/word/2015/wordml/symex" xmlns:wpg="http://schemas.microsoft.com/office/word/2010/wordprocessingGroup" xmlns:wpi="http://schemas.microsoft.com/office/word/2010/wordprocessingInk" xmlns:wne="http://schemas.microsoft.com/office/word/2006/wordml" xmlns:wps="http://schemas.microsoft.com/office/word/2010/wordprocessingShape" mc:Ignorable="w14 w15 w16se w16cid w16 w16cex wp14">
+<w:footnotes xmlns:wpc="http://schemas.microsoft.com/office/word/2010/wordprocessingCanvas" xmlns:cx="http://schemas.microsoft.com/office/drawing/2014/chartex" xmlns:cx1="http://schemas.microsoft.com/office/drawing/2015/9/8/chartex" xmlns:cx2="http://schemas.microsoft.com/office/drawing/2015/10/21/chartex" xmlns:cx3="http://schemas.microsoft.com/office/drawing/2016/5/9/chartex" xmlns:cx4="http://schemas.microsoft.com/office/drawing/2016/5/10/chartex" xmlns:cx5="http://schemas.microsoft.com/office/drawing/2016/5/11/chartex" xmlns:cx6="http://schemas.microsoft.com/office/drawing/2016/5/12/chartex" xmlns:cx7="http://schemas.microsoft.com/office/drawing/2016/5/13/chartex" xmlns:cx8="http://schemas.microsoft.com/office/drawing/2016/5/14/chartex" xmlns:mc="http://schemas.openxmlformats.org/markup-compatibility/2006" xmlns:aink="http://schemas.microsoft.com/office/drawing/2016/ink" xmlns:am3d="http://schemas.microsoft.com/office/drawing/2017/model3d" xmlns:o="urn:schemas-microsoft-com:office:office" xmlns:r="http://schemas.openxmlformats.org/officeDocument/2006/relationships" xmlns:m="http://schemas.openxmlformats.org/officeDocument/2006/math" xmlns:v="urn:schemas-microsoft-com:vml" xmlns:wp14="http://schemas.microsoft.com/office/word/2010/wordprocessingDrawing" xmlns:wp="http://schemas.openxmlformats.org/drawingml/2006/wordprocessingDrawing" xmlns:w10="urn:schemas-microsoft-com:office:word" xmlns:w="http://schemas.openxmlformats.org/wordprocessingml/2006/main" xmlns:w14="http://schemas.microsoft.com/office/word/2010/wordml" xmlns:w15="http://schemas.microsoft.com/office/word/2012/wordml" xmlns:w16cex="http://schemas.microsoft.com/office/word/2018/wordml/cex" xmlns:w16cid="http://schemas.microsoft.com/office/word/2016/wordml/cid" xmlns:w16="http://schemas.microsoft.com/office/word/2018/wordml" xmlns:w16sdtdh="http://schemas.microsoft.com/office/word/2020/wordml/sdtdatahash" xmlns:w16se="http://schemas.microsoft.com/office/word/2015/wordml/symex" xmlns:wpg="http://schemas.microsoft.com/office/word/2010/wordprocessingGroup" xmlns:wpi="http://schemas.microsoft.com/office/word/2010/wordprocessingInk" xmlns:wne="http://schemas.microsoft.com/office/word/2006/wordml" xmlns:wps="http://schemas.microsoft.com/office/word/2010/wordprocessingShape" mc:Ignorable="w14 w15 w16se w16cid w16 w16cex w16sdtdh wp14">
   <w:footnote w:type="separator" w:id="-1">
     <w:p>
       <w:pPr>
@@ -13738,7 +14582,7 @@
 </file>
 
 <file path=word/header1.xml><?xml version="1.0" encoding="utf-8"?>
-<w:hdr xmlns:wpc="http://schemas.microsoft.com/office/word/2010/wordprocessingCanvas" xmlns:cx="http://schemas.microsoft.com/office/drawing/2014/chartex" xmlns:cx1="http://schemas.microsoft.com/office/drawing/2015/9/8/chartex" xmlns:cx2="http://schemas.microsoft.com/office/drawing/2015/10/21/chartex" xmlns:cx3="http://schemas.microsoft.com/office/drawing/2016/5/9/chartex" xmlns:cx4="http://schemas.microsoft.com/office/drawing/2016/5/10/chartex" xmlns:cx5="http://schemas.microsoft.com/office/drawing/2016/5/11/chartex" xmlns:cx6="http://schemas.microsoft.com/office/drawing/2016/5/12/chartex" xmlns:cx7="http://schemas.microsoft.com/office/drawing/2016/5/13/chartex" xmlns:cx8="http://schemas.microsoft.com/office/drawing/2016/5/14/chartex" xmlns:mc="http://schemas.openxmlformats.org/markup-compatibility/2006" xmlns:aink="http://schemas.microsoft.com/office/drawing/2016/ink" xmlns:am3d="http://schemas.microsoft.com/office/drawing/2017/model3d" xmlns:o="urn:schemas-microsoft-com:office:office" xmlns:r="http://schemas.openxmlformats.org/officeDocument/2006/relationships" xmlns:m="http://schemas.openxmlformats.org/officeDocument/2006/math" xmlns:v="urn:schemas-microsoft-com:vml" xmlns:wp14="http://schemas.microsoft.com/office/word/2010/wordprocessingDrawing" xmlns:wp="http://schemas.openxmlformats.org/drawingml/2006/wordprocessingDrawing" xmlns:w10="urn:schemas-microsoft-com:office:word" xmlns:w="http://schemas.openxmlformats.org/wordprocessingml/2006/main" xmlns:w14="http://schemas.microsoft.com/office/word/2010/wordml" xmlns:w15="http://schemas.microsoft.com/office/word/2012/wordml" xmlns:w16cex="http://schemas.microsoft.com/office/word/2018/wordml/cex" xmlns:w16cid="http://schemas.microsoft.com/office/word/2016/wordml/cid" xmlns:w16="http://schemas.microsoft.com/office/word/2018/wordml" xmlns:w16se="http://schemas.microsoft.com/office/word/2015/wordml/symex" xmlns:wpg="http://schemas.microsoft.com/office/word/2010/wordprocessingGroup" xmlns:wpi="http://schemas.microsoft.com/office/word/2010/wordprocessingInk" xmlns:wne="http://schemas.microsoft.com/office/word/2006/wordml" xmlns:wps="http://schemas.microsoft.com/office/word/2010/wordprocessingShape" mc:Ignorable="w14 w15 w16se w16cid w16 w16cex wp14">
+<w:hdr xmlns:wpc="http://schemas.microsoft.com/office/word/2010/wordprocessingCanvas" xmlns:cx="http://schemas.microsoft.com/office/drawing/2014/chartex" xmlns:cx1="http://schemas.microsoft.com/office/drawing/2015/9/8/chartex" xmlns:cx2="http://schemas.microsoft.com/office/drawing/2015/10/21/chartex" xmlns:cx3="http://schemas.microsoft.com/office/drawing/2016/5/9/chartex" xmlns:cx4="http://schemas.microsoft.com/office/drawing/2016/5/10/chartex" xmlns:cx5="http://schemas.microsoft.com/office/drawing/2016/5/11/chartex" xmlns:cx6="http://schemas.microsoft.com/office/drawing/2016/5/12/chartex" xmlns:cx7="http://schemas.microsoft.com/office/drawing/2016/5/13/chartex" xmlns:cx8="http://schemas.microsoft.com/office/drawing/2016/5/14/chartex" xmlns:mc="http://schemas.openxmlformats.org/markup-compatibility/2006" xmlns:aink="http://schemas.microsoft.com/office/drawing/2016/ink" xmlns:am3d="http://schemas.microsoft.com/office/drawing/2017/model3d" xmlns:o="urn:schemas-microsoft-com:office:office" xmlns:r="http://schemas.openxmlformats.org/officeDocument/2006/relationships" xmlns:m="http://schemas.openxmlformats.org/officeDocument/2006/math" xmlns:v="urn:schemas-microsoft-com:vml" xmlns:wp14="http://schemas.microsoft.com/office/word/2010/wordprocessingDrawing" xmlns:wp="http://schemas.openxmlformats.org/drawingml/2006/wordprocessingDrawing" xmlns:w10="urn:schemas-microsoft-com:office:word" xmlns:w="http://schemas.openxmlformats.org/wordprocessingml/2006/main" xmlns:w14="http://schemas.microsoft.com/office/word/2010/wordml" xmlns:w15="http://schemas.microsoft.com/office/word/2012/wordml" xmlns:w16cex="http://schemas.microsoft.com/office/word/2018/wordml/cex" xmlns:w16cid="http://schemas.microsoft.com/office/word/2016/wordml/cid" xmlns:w16="http://schemas.microsoft.com/office/word/2018/wordml" xmlns:w16sdtdh="http://schemas.microsoft.com/office/word/2020/wordml/sdtdatahash" xmlns:w16se="http://schemas.microsoft.com/office/word/2015/wordml/symex" xmlns:wpg="http://schemas.microsoft.com/office/word/2010/wordprocessingGroup" xmlns:wpi="http://schemas.microsoft.com/office/word/2010/wordprocessingInk" xmlns:wne="http://schemas.microsoft.com/office/word/2006/wordml" xmlns:wps="http://schemas.microsoft.com/office/word/2010/wordprocessingShape" mc:Ignorable="w14 w15 w16se w16cid w16 w16cex w16sdtdh wp14">
   <w:p>
     <w:pPr>
       <w:pStyle w:val="Header"/>
@@ -13794,7 +14638,7 @@
 </file>
 
 <file path=word/styles.xml><?xml version="1.0" encoding="utf-8"?>
-<w:styles xmlns:mc="http://schemas.openxmlformats.org/markup-compatibility/2006" xmlns:r="http://schemas.openxmlformats.org/officeDocument/2006/relationships" xmlns:w="http://schemas.openxmlformats.org/wordprocessingml/2006/main" xmlns:w14="http://schemas.microsoft.com/office/word/2010/wordml" xmlns:w15="http://schemas.microsoft.com/office/word/2012/wordml" xmlns:w16cex="http://schemas.microsoft.com/office/word/2018/wordml/cex" xmlns:w16cid="http://schemas.microsoft.com/office/word/2016/wordml/cid" xmlns:w16="http://schemas.microsoft.com/office/word/2018/wordml" xmlns:w16se="http://schemas.microsoft.com/office/word/2015/wordml/symex" mc:Ignorable="w14 w15 w16se w16cid w16 w16cex">
+<w:styles xmlns:mc="http://schemas.openxmlformats.org/markup-compatibility/2006" xmlns:r="http://schemas.openxmlformats.org/officeDocument/2006/relationships" xmlns:w="http://schemas.openxmlformats.org/wordprocessingml/2006/main" xmlns:w14="http://schemas.microsoft.com/office/word/2010/wordml" xmlns:w15="http://schemas.microsoft.com/office/word/2012/wordml" xmlns:w16cex="http://schemas.microsoft.com/office/word/2018/wordml/cex" xmlns:w16cid="http://schemas.microsoft.com/office/word/2016/wordml/cid" xmlns:w16="http://schemas.microsoft.com/office/word/2018/wordml" xmlns:w16sdtdh="http://schemas.microsoft.com/office/word/2020/wordml/sdtdatahash" xmlns:w16se="http://schemas.microsoft.com/office/word/2015/wordml/symex" mc:Ignorable="w14 w15 w16se w16cid w16 w16cex w16sdtdh">
   <w:docDefaults>
     <w:rPrDefault>
       <w:rPr>

</xml_diff>